<commit_message>
New Resume, Edit Sections' description
</commit_message>
<xml_diff>
--- a/src/assets/Binh Minh Nguyen - Software Engineer Resume.docx
+++ b/src/assets/Binh Minh Nguyen - Software Engineer Resume.docx
@@ -6,7 +6,8 @@
     <w:tbl>
       <w:tblPr>
         <w:tblStyle w:val="TableGrid"/>
-        <w:tblW w:w="10343" w:type="dxa"/>
+        <w:tblW w:w="11244" w:type="dxa"/>
+        <w:tblInd w:w="-709" w:type="dxa"/>
         <w:tblBorders>
           <w:top w:val="none" w:sz="0" w:space="0" w:color="auto"/>
           <w:left w:val="none" w:sz="0" w:space="0" w:color="auto"/>
@@ -18,90 +19,20 @@
         <w:tblLook w:val="0000" w:firstRow="0" w:lastRow="0" w:firstColumn="0" w:lastColumn="0" w:noHBand="0" w:noVBand="0"/>
       </w:tblPr>
       <w:tblGrid>
-        <w:gridCol w:w="8318"/>
-        <w:gridCol w:w="2102"/>
+        <w:gridCol w:w="8329"/>
+        <w:gridCol w:w="2860"/>
+        <w:gridCol w:w="55"/>
       </w:tblGrid>
       <w:tr>
         <w:tc>
           <w:tcPr>
-            <w:tcW w:w="10343" w:type="dxa"/>
-            <w:gridSpan w:val="2"/>
-          </w:tcPr>
-          <w:tbl>
-            <w:tblPr>
-              <w:tblW w:w="10204" w:type="dxa"/>
-              <w:tblCellMar>
-                <w:left w:w="0" w:type="dxa"/>
-                <w:right w:w="0" w:type="dxa"/>
-              </w:tblCellMar>
-              <w:tblLook w:val="0000" w:firstRow="0" w:lastRow="0" w:firstColumn="0" w:lastColumn="0" w:noHBand="0" w:noVBand="0"/>
-            </w:tblPr>
-            <w:tblGrid>
-              <w:gridCol w:w="566"/>
-              <w:gridCol w:w="9638"/>
-            </w:tblGrid>
-            <w:tr>
-              <w:tc>
-                <w:tcPr>
-                  <w:tcW w:w="566" w:type="dxa"/>
-                  <w:tcMar>
-                    <w:top w:w="0" w:type="dxa"/>
-                    <w:left w:w="0" w:type="dxa"/>
-                    <w:bottom w:w="0" w:type="dxa"/>
-                    <w:right w:w="283" w:type="dxa"/>
-                  </w:tcMar>
-                  <w:vAlign w:val="center"/>
-                </w:tcPr>
-                <w:p>
-                  <w:pPr>
-                    <w:pStyle w:val="Avatarcontainer"/>
-                  </w:pPr>
-                </w:p>
-              </w:tc>
-              <w:tc>
-                <w:tcPr>
-                  <w:tcW w:w="9637" w:type="dxa"/>
-                  <w:vAlign w:val="center"/>
-                </w:tcPr>
-                <w:p>
-                  <w:pPr>
-                    <w:pStyle w:val="Name"/>
-                  </w:pPr>
-                  <w:proofErr w:type="spellStart"/>
-                  <w:r>
-                    <w:t>Binh</w:t>
-                  </w:r>
-                  <w:proofErr w:type="spellEnd"/>
-                  <w:r>
-                    <w:t xml:space="preserve"> Minh Nguyen</w:t>
-                  </w:r>
-                </w:p>
-                <w:p>
-                  <w:pPr>
-                    <w:pStyle w:val="JobTitle"/>
-                  </w:pPr>
-                  <w:r>
-                    <w:t xml:space="preserve">Software </w:t>
-                  </w:r>
-                  <w:r>
-                    <w:t>Engineer</w:t>
-                  </w:r>
-                </w:p>
-              </w:tc>
-            </w:tr>
-          </w:tbl>
-          <w:p/>
-        </w:tc>
-      </w:tr>
-      <w:tr>
-        <w:tc>
-          <w:tcPr>
-            <w:tcW w:w="7802" w:type="dxa"/>
+            <w:tcW w:w="11244" w:type="dxa"/>
+            <w:gridSpan w:val="3"/>
           </w:tcPr>
           <w:tbl>
             <w:tblPr>
               <w:tblStyle w:val="TableGrid"/>
-              <w:tblW w:w="7576" w:type="dxa"/>
+              <w:tblW w:w="9638" w:type="dxa"/>
               <w:tblBorders>
                 <w:top w:val="none" w:sz="0" w:space="0" w:color="auto"/>
                 <w:left w:val="none" w:sz="0" w:space="0" w:color="auto"/>
@@ -110,18 +41,77 @@
                 <w:insideH w:val="none" w:sz="0" w:space="0" w:color="auto"/>
                 <w:insideV w:val="none" w:sz="0" w:space="0" w:color="auto"/>
               </w:tblBorders>
-              <w:shd w:val="clear" w:color="auto" w:fill="FFFFFF" w:themeFill="background1"/>
+              <w:tblLook w:val="0000" w:firstRow="0" w:lastRow="0" w:firstColumn="0" w:lastColumn="0" w:noHBand="0" w:noVBand="0"/>
+            </w:tblPr>
+            <w:tblGrid>
+              <w:gridCol w:w="9638"/>
+            </w:tblGrid>
+            <w:tr>
+              <w:tc>
+                <w:tcPr>
+                  <w:tcW w:w="9638" w:type="dxa"/>
+                </w:tcPr>
+                <w:p>
+                  <w:pPr>
+                    <w:pStyle w:val="Name"/>
+                  </w:pPr>
+                  <w:proofErr w:type="spellStart"/>
+                  <w:r>
+                    <w:t>Binh</w:t>
+                  </w:r>
+                  <w:proofErr w:type="spellEnd"/>
+                  <w:r>
+                    <w:t xml:space="preserve"> Minh Nguyen</w:t>
+                  </w:r>
+                </w:p>
+                <w:p>
+                  <w:pPr>
+                    <w:pStyle w:val="JobTitle"/>
+                  </w:pPr>
+                  <w:r>
+                    <w:t xml:space="preserve">Software </w:t>
+                  </w:r>
+                  <w:r>
+                    <w:t>Engineer</w:t>
+                  </w:r>
+                </w:p>
+              </w:tc>
+            </w:tr>
+          </w:tbl>
+          <w:p/>
+        </w:tc>
+      </w:tr>
+      <w:tr>
+        <w:trPr>
+          <w:gridAfter w:val="1"/>
+          <w:wAfter w:w="55" w:type="dxa"/>
+        </w:trPr>
+        <w:tc>
+          <w:tcPr>
+            <w:tcW w:w="8329" w:type="dxa"/>
+          </w:tcPr>
+          <w:tbl>
+            <w:tblPr>
+              <w:tblStyle w:val="TableGrid"/>
+              <w:tblW w:w="8112" w:type="dxa"/>
+              <w:tblBorders>
+                <w:top w:val="none" w:sz="0" w:space="0" w:color="auto"/>
+                <w:left w:val="none" w:sz="0" w:space="0" w:color="auto"/>
+                <w:bottom w:val="none" w:sz="0" w:space="0" w:color="auto"/>
+                <w:right w:val="none" w:sz="0" w:space="0" w:color="auto"/>
+                <w:insideH w:val="none" w:sz="0" w:space="0" w:color="auto"/>
+                <w:insideV w:val="none" w:sz="0" w:space="0" w:color="auto"/>
+              </w:tblBorders>
               <w:tblLook w:val="0000" w:firstRow="0" w:lastRow="0" w:firstColumn="0" w:lastColumn="0" w:noHBand="0" w:noVBand="0"/>
             </w:tblPr>
             <w:tblGrid>
               <w:gridCol w:w="430"/>
-              <w:gridCol w:w="7146"/>
+              <w:gridCol w:w="7682"/>
             </w:tblGrid>
             <w:tr>
               <w:tc>
                 <w:tcPr>
                   <w:tcW w:w="430" w:type="dxa"/>
-                  <w:shd w:val="clear" w:color="auto" w:fill="FFFFFF" w:themeFill="background1"/>
                 </w:tcPr>
                 <w:p>
                   <w:pPr>
@@ -177,8 +167,7 @@
               </w:tc>
               <w:tc>
                 <w:tcPr>
-                  <w:tcW w:w="7146" w:type="dxa"/>
-                  <w:shd w:val="clear" w:color="auto" w:fill="FFFFFF" w:themeFill="background1"/>
+                  <w:tcW w:w="7682" w:type="dxa"/>
                 </w:tcPr>
                 <w:p>
                   <w:pPr>
@@ -211,7 +200,6 @@
               <w:tc>
                 <w:tcPr>
                   <w:tcW w:w="430" w:type="dxa"/>
-                  <w:shd w:val="clear" w:color="auto" w:fill="FFFFFF" w:themeFill="background1"/>
                 </w:tcPr>
                 <w:p>
                   <w:pPr>
@@ -264,8 +252,7 @@
               </w:tc>
               <w:tc>
                 <w:tcPr>
-                  <w:tcW w:w="7146" w:type="dxa"/>
-                  <w:shd w:val="clear" w:color="auto" w:fill="FFFFFF" w:themeFill="background1"/>
+                  <w:tcW w:w="7682" w:type="dxa"/>
                 </w:tcPr>
                 <w:p>
                   <w:pPr>
@@ -297,7 +284,6 @@
               <w:tc>
                 <w:tcPr>
                   <w:tcW w:w="430" w:type="dxa"/>
-                  <w:shd w:val="clear" w:color="auto" w:fill="FFFFFF" w:themeFill="background1"/>
                 </w:tcPr>
                 <w:p>
                   <w:pPr>
@@ -350,8 +336,7 @@
               </w:tc>
               <w:tc>
                 <w:tcPr>
-                  <w:tcW w:w="7146" w:type="dxa"/>
-                  <w:shd w:val="clear" w:color="auto" w:fill="FFFFFF" w:themeFill="background1"/>
+                  <w:tcW w:w="7682" w:type="dxa"/>
                 </w:tcPr>
                 <w:p>
                   <w:pPr>
@@ -377,7 +362,10 @@
                     <w:t xml:space="preserve">April 2023 — </w:t>
                   </w:r>
                   <w:r>
-                    <w:t>July 2023</w:t>
+                    <w:t>May</w:t>
+                  </w:r>
+                  <w:r>
+                    <w:t xml:space="preserve"> 2023</w:t>
                   </w:r>
                 </w:p>
                 <w:p>
@@ -456,19 +444,7 @@
                     <w:pStyle w:val="Heading2"/>
                   </w:pPr>
                   <w:r>
-                    <w:t>Front of House Staff</w:t>
-                  </w:r>
-                  <w:r>
-                    <w:t>/Barista</w:t>
-                  </w:r>
-                  <w:r>
-                    <w:t xml:space="preserve"> at </w:t>
-                  </w:r>
-                  <w:r>
-                    <w:t>Pixel Coffee</w:t>
-                  </w:r>
-                  <w:r>
-                    <w:t xml:space="preserve">, </w:t>
+                    <w:t xml:space="preserve">Front of House Staff/Barista at Pixel Coffee, </w:t>
                   </w:r>
                   <w:r>
                     <w:t>Leederville</w:t>
@@ -509,7 +485,6 @@
               <w:tc>
                 <w:tcPr>
                   <w:tcW w:w="430" w:type="dxa"/>
-                  <w:shd w:val="clear" w:color="auto" w:fill="FFFFFF" w:themeFill="background1"/>
                 </w:tcPr>
                 <w:p>
                   <w:pPr>
@@ -562,8 +537,7 @@
               </w:tc>
               <w:tc>
                 <w:tcPr>
-                  <w:tcW w:w="7146" w:type="dxa"/>
-                  <w:shd w:val="clear" w:color="auto" w:fill="FFFFFF" w:themeFill="background1"/>
+                  <w:tcW w:w="7682" w:type="dxa"/>
                 </w:tcPr>
                 <w:p>
                   <w:pPr>
@@ -575,6 +549,136 @@
                 </w:p>
                 <w:p>
                   <w:pPr>
+                    <w:pStyle w:val="Heading1"/>
+                  </w:pPr>
+                  <w:r>
+                    <w:rPr>
+                      <w:sz w:val="22"/>
+                      <w:szCs w:val="22"/>
+                    </w:rPr>
+                    <w:t>Portfolio Website - Personal Project</w:t>
+                  </w:r>
+                  <w:r>
+                    <w:rPr>
+                      <w:b w:val="0"/>
+                      <w:bCs w:val="0"/>
+                      <w:sz w:val="22"/>
+                      <w:szCs w:val="22"/>
+                    </w:rPr>
+                    <w:br/>
+                  </w:r>
+                  <w:r>
+                    <w:rPr>
+                      <w:color w:val="7A8599"/>
+                      <w:sz w:val="18"/>
+                      <w:szCs w:val="18"/>
+                    </w:rPr>
+                    <w:t>September</w:t>
+                  </w:r>
+                  <w:r>
+                    <w:rPr>
+                      <w:color w:val="7A8599"/>
+                      <w:sz w:val="18"/>
+                      <w:szCs w:val="18"/>
+                    </w:rPr>
+                    <w:t xml:space="preserve"> 2023 — </w:t>
+                  </w:r>
+                  <w:r>
+                    <w:rPr>
+                      <w:color w:val="7A8599"/>
+                      <w:sz w:val="18"/>
+                      <w:szCs w:val="18"/>
+                    </w:rPr>
+                    <w:t>October</w:t>
+                  </w:r>
+                  <w:r>
+                    <w:rPr>
+                      <w:color w:val="7A8599"/>
+                      <w:sz w:val="18"/>
+                      <w:szCs w:val="18"/>
+                    </w:rPr>
+                    <w:t xml:space="preserve"> 2023</w:t>
+                  </w:r>
+                </w:p>
+                <w:p>
+                  <w:hyperlink r:id="rId11" w:history="1">
+                    <w:proofErr w:type="spellStart"/>
+                    <w:r>
+                      <w:rPr>
+                        <w:rStyle w:val="Hyperlink"/>
+                      </w:rPr>
+                      <w:t>bminhnguyen.dev</w:t>
+                    </w:r>
+                    <w:proofErr w:type="spellEnd"/>
+                  </w:hyperlink>
+                  <w:r>
+                    <w:t xml:space="preserve"> is </w:t>
+                  </w:r>
+                  <w:r>
+                    <w:t>a personalized portfolio website to showcase my professional achievements, technical skills, and contributions to various projects.</w:t>
+                  </w:r>
+                </w:p>
+                <w:p>
+                  <w:pPr>
+                    <w:pStyle w:val="ListParagraph"/>
+                    <w:numPr>
+                      <w:ilvl w:val="0"/>
+                      <w:numId w:val="10"/>
+                    </w:numPr>
+                  </w:pPr>
+                  <w:r>
+                    <w:t xml:space="preserve">Utilized </w:t>
+                  </w:r>
+                  <w:proofErr w:type="spellStart"/>
+                  <w:r>
+                    <w:t>React.js</w:t>
+                  </w:r>
+                  <w:proofErr w:type="spellEnd"/>
+                  <w:r>
+                    <w:t xml:space="preserve"> and Bootstrap to build a dynamic and interactive user interface for a seamless browsing experience.</w:t>
+                  </w:r>
+                </w:p>
+                <w:p>
+                  <w:pPr>
+                    <w:pStyle w:val="ListParagraph"/>
+                    <w:numPr>
+                      <w:ilvl w:val="0"/>
+                      <w:numId w:val="10"/>
+                    </w:numPr>
+                  </w:pPr>
+                  <w:r>
+                    <w:t>Ensured cross-device compatibility through responsive design.</w:t>
+                  </w:r>
+                </w:p>
+                <w:p>
+                  <w:pPr>
+                    <w:pStyle w:val="ListParagraph"/>
+                    <w:numPr>
+                      <w:ilvl w:val="0"/>
+                      <w:numId w:val="10"/>
+                    </w:numPr>
+                  </w:pPr>
+                  <w:r>
+                    <w:t>Structured the backend using Node.js and Express, optimizing data processing and user interaction.</w:t>
+                  </w:r>
+                </w:p>
+                <w:p>
+                  <w:pPr>
+                    <w:pStyle w:val="ListParagraph"/>
+                    <w:numPr>
+                      <w:ilvl w:val="0"/>
+                      <w:numId w:val="10"/>
+                    </w:numPr>
+                  </w:pPr>
+                  <w:r>
+                    <w:t>Implemented MongoDB for efficient data management, enabling real-time updates and retrieval.</w:t>
+                  </w:r>
+                  <w:r>
+                    <w:br/>
+                  </w:r>
+                </w:p>
+                <w:p>
+                  <w:pPr>
                     <w:pStyle w:val="Heading2"/>
                   </w:pPr>
                   <w:proofErr w:type="spellStart"/>
@@ -583,30 +687,36 @@
                   </w:r>
                   <w:proofErr w:type="spellEnd"/>
                   <w:r>
-                    <w:t xml:space="preserve"> Associate Developer</w:t>
-                  </w:r>
-                  <w:r>
-                    <w:t xml:space="preserve"> - </w:t>
+                    <w:t xml:space="preserve"> Associate Developer </w:t>
+                  </w:r>
+                  <w:r>
+                    <w:t>-</w:t>
+                  </w:r>
+                  <w:r>
+                    <w:t xml:space="preserve"> </w:t>
                   </w:r>
                   <w:proofErr w:type="spellStart"/>
                   <w:r>
                     <w:t>NamSource</w:t>
                   </w:r>
                   <w:proofErr w:type="spellEnd"/>
-                </w:p>
-                <w:p>
-                  <w:pPr>
-                    <w:pStyle w:val="Date"/>
-                  </w:pPr>
-                  <w:r>
-                    <w:t xml:space="preserve">April 2023 — </w:t>
-                  </w:r>
-                  <w:r>
-                    <w:t>July 2023</w:t>
-                  </w:r>
-                </w:p>
-                <w:p>
-                  <w:hyperlink r:id="rId11" w:history="1">
+                  <w:r>
+                    <w:br/>
+                  </w:r>
+                  <w:r>
+                    <w:rPr>
+                      <w:color w:val="7A8599"/>
+                      <w:sz w:val="18"/>
+                      <w:szCs w:val="18"/>
+                    </w:rPr>
+                    <w:t>April 2023 — July 2023</w:t>
+                  </w:r>
+                </w:p>
+                <w:p>
+                  <w:pPr>
+                    <w:spacing w:line="264" w:lineRule="auto"/>
+                  </w:pPr>
+                  <w:hyperlink r:id="rId12" w:history="1">
                     <w:proofErr w:type="spellStart"/>
                     <w:r>
                       <w:rPr>
@@ -625,7 +735,7 @@
                     <w:pStyle w:val="ListParagraph"/>
                     <w:numPr>
                       <w:ilvl w:val="0"/>
-                      <w:numId w:val="2"/>
+                      <w:numId w:val="7"/>
                     </w:numPr>
                     <w:spacing w:line="264" w:lineRule="auto"/>
                   </w:pPr>
@@ -648,48 +758,148 @@
                   <w:r>
                     <w:t xml:space="preserve"> future web-based application.</w:t>
                   </w:r>
-                </w:p>
-                <w:p>
-                  <w:pPr>
-                    <w:pStyle w:val="Heading2"/>
-                  </w:pPr>
-                  <w:r>
-                    <w:t>Internal Content Management Website</w:t>
-                  </w:r>
-                  <w:r>
-                    <w:t xml:space="preserve"> - </w:t>
-                  </w:r>
-                  <w:proofErr w:type="spellStart"/>
-                  <w:r>
-                    <w:t>Dat</w:t>
-                  </w:r>
-                  <w:proofErr w:type="spellEnd"/>
-                  <w:r>
+                  <w:r>
+                    <w:br/>
+                  </w:r>
+                </w:p>
+                <w:p>
+                  <w:pPr>
+                    <w:spacing w:line="264" w:lineRule="auto"/>
+                  </w:pPr>
+                  <w:r>
+                    <w:rPr>
+                      <w:b/>
+                      <w:bCs/>
+                      <w:color w:val="0B101C"/>
+                      <w:sz w:val="22"/>
+                      <w:szCs w:val="22"/>
+                    </w:rPr>
+                    <w:lastRenderedPageBreak/>
+                    <w:t>Food Ordering Mobile Application</w:t>
+                  </w:r>
+                  <w:r>
+                    <w:rPr>
+                      <w:b/>
+                      <w:bCs/>
+                      <w:color w:val="0B101C"/>
+                      <w:sz w:val="22"/>
+                      <w:szCs w:val="22"/>
+                    </w:rPr>
                     <w:t xml:space="preserve"> </w:t>
                   </w:r>
-                  <w:proofErr w:type="spellStart"/>
-                  <w:r>
-                    <w:t>Xanh</w:t>
-                  </w:r>
-                  <w:proofErr w:type="spellEnd"/>
-                  <w:r>
-                    <w:t xml:space="preserve"> Mien Bac</w:t>
-                  </w:r>
-                </w:p>
-                <w:p>
-                  <w:pPr>
-                    <w:pStyle w:val="Date"/>
-                  </w:pPr>
-                  <w:r>
-                    <w:t>June 2021 — May 2022</w:t>
-                  </w:r>
-                </w:p>
-                <w:p>
-                  <w:r>
-                    <w:t>An</w:t>
-                  </w:r>
-                  <w:r>
-                    <w:t xml:space="preserve"> internal content management website for online real estate marketplace buying, selling and renting properties.</w:t>
+                  <w:r>
+                    <w:rPr>
+                      <w:b/>
+                      <w:bCs/>
+                      <w:color w:val="0B101C"/>
+                      <w:sz w:val="22"/>
+                      <w:szCs w:val="22"/>
+                    </w:rPr>
+                    <w:t>- University Project</w:t>
+                  </w:r>
+                  <w:r>
+                    <w:rPr>
+                      <w:b/>
+                      <w:bCs/>
+                      <w:color w:val="0B101C"/>
+                      <w:sz w:val="22"/>
+                      <w:szCs w:val="22"/>
+                    </w:rPr>
+                    <w:br/>
+                  </w:r>
+                  <w:r>
+                    <w:rPr>
+                      <w:b/>
+                      <w:bCs/>
+                      <w:color w:val="7A8599"/>
+                      <w:sz w:val="18"/>
+                      <w:szCs w:val="18"/>
+                    </w:rPr>
+                    <w:t>September</w:t>
+                  </w:r>
+                  <w:r>
+                    <w:rPr>
+                      <w:b/>
+                      <w:bCs/>
+                      <w:color w:val="7A8599"/>
+                      <w:sz w:val="18"/>
+                      <w:szCs w:val="18"/>
+                    </w:rPr>
+                    <w:t xml:space="preserve"> 202</w:t>
+                  </w:r>
+                  <w:r>
+                    <w:rPr>
+                      <w:b/>
+                      <w:bCs/>
+                      <w:color w:val="7A8599"/>
+                      <w:sz w:val="18"/>
+                      <w:szCs w:val="18"/>
+                    </w:rPr>
+                    <w:t>2</w:t>
+                  </w:r>
+                  <w:r>
+                    <w:rPr>
+                      <w:b/>
+                      <w:bCs/>
+                      <w:color w:val="7A8599"/>
+                      <w:sz w:val="18"/>
+                      <w:szCs w:val="18"/>
+                    </w:rPr>
+                    <w:t xml:space="preserve"> — </w:t>
+                  </w:r>
+                  <w:r>
+                    <w:rPr>
+                      <w:b/>
+                      <w:bCs/>
+                      <w:color w:val="7A8599"/>
+                      <w:sz w:val="18"/>
+                      <w:szCs w:val="18"/>
+                    </w:rPr>
+                    <w:t>October</w:t>
+                  </w:r>
+                  <w:r>
+                    <w:rPr>
+                      <w:b/>
+                      <w:bCs/>
+                      <w:color w:val="7A8599"/>
+                      <w:sz w:val="18"/>
+                      <w:szCs w:val="18"/>
+                    </w:rPr>
+                    <w:t xml:space="preserve"> 202</w:t>
+                  </w:r>
+                  <w:r>
+                    <w:rPr>
+                      <w:b/>
+                      <w:bCs/>
+                      <w:color w:val="7A8599"/>
+                      <w:sz w:val="18"/>
+                      <w:szCs w:val="18"/>
+                    </w:rPr>
+                    <w:t>2</w:t>
+                  </w:r>
+                </w:p>
+                <w:p>
+                  <w:pPr>
+                    <w:spacing w:line="264" w:lineRule="auto"/>
+                  </w:pPr>
+                  <w:hyperlink r:id="rId13" w:history="1">
+                    <w:proofErr w:type="spellStart"/>
+                    <w:r>
+                      <w:rPr>
+                        <w:rStyle w:val="Hyperlink"/>
+                      </w:rPr>
+                      <w:t>SpeedMeals</w:t>
+                    </w:r>
+                    <w:proofErr w:type="spellEnd"/>
+                  </w:hyperlink>
+                  <w:r>
+                    <w:t xml:space="preserve"> </w:t>
+                  </w:r>
+                  <w:r>
+                    <w:t xml:space="preserve">- </w:t>
+                  </w:r>
+                  <w:r>
+                    <w:t>an Android food ordering application developed as a university project</w:t>
                   </w:r>
                 </w:p>
                 <w:p>
@@ -697,20 +907,12 @@
                     <w:pStyle w:val="ListParagraph"/>
                     <w:numPr>
                       <w:ilvl w:val="0"/>
-                      <w:numId w:val="3"/>
+                      <w:numId w:val="11"/>
                     </w:numPr>
                     <w:spacing w:line="264" w:lineRule="auto"/>
                   </w:pPr>
                   <w:r>
-                    <w:t xml:space="preserve">Created user management, post management, and project management sections of the website using </w:t>
-                  </w:r>
-                  <w:proofErr w:type="spellStart"/>
-                  <w:r>
-                    <w:t>Vue.js</w:t>
-                  </w:r>
-                  <w:proofErr w:type="spellEnd"/>
-                  <w:r>
-                    <w:t xml:space="preserve"> 3 and Typescript.</w:t>
+                    <w:t>Utilized MySQL for efficient data management.</w:t>
                   </w:r>
                 </w:p>
                 <w:p>
@@ -718,12 +920,15 @@
                     <w:pStyle w:val="ListParagraph"/>
                     <w:numPr>
                       <w:ilvl w:val="0"/>
-                      <w:numId w:val="3"/>
+                      <w:numId w:val="11"/>
                     </w:numPr>
                     <w:spacing w:line="264" w:lineRule="auto"/>
                   </w:pPr>
                   <w:r>
-                    <w:t>Collaborating with the backend developers to maintain and bug fix, ensuring seamless functionality and resolving any issues that arose on the website.</w:t>
+                    <w:t>Implemented user signup, login, food cart management, and a user-friendly checkout process.</w:t>
+                  </w:r>
+                  <w:r>
+                    <w:br/>
                   </w:r>
                 </w:p>
                 <w:p>
@@ -731,86 +936,203 @@
                     <w:pStyle w:val="Heading2"/>
                   </w:pPr>
                   <w:r>
-                    <w:br/>
-                  </w:r>
-                  <w:r>
-                    <w:br/>
-                  </w:r>
-                  <w:r>
-                    <w:br/>
-                  </w:r>
-                  <w:r>
-                    <w:lastRenderedPageBreak/>
-                    <w:br/>
-                  </w:r>
-                  <w:r>
-                    <w:t xml:space="preserve">Courses Availability Tracking Website- </w:t>
-                  </w:r>
-                  <w:r>
-                    <w:t>University Capstone Project</w:t>
+                    <w:t>Internal Content Management Website</w:t>
+                  </w:r>
+                  <w:r>
+                    <w:t xml:space="preserve"> - </w:t>
+                  </w:r>
+                  <w:proofErr w:type="spellStart"/>
+                  <w:r>
+                    <w:t>Dat</w:t>
+                  </w:r>
+                  <w:proofErr w:type="spellEnd"/>
+                  <w:r>
+                    <w:t xml:space="preserve"> </w:t>
+                  </w:r>
+                  <w:proofErr w:type="spellStart"/>
+                  <w:r>
+                    <w:t>Xanh</w:t>
+                  </w:r>
+                  <w:proofErr w:type="spellEnd"/>
+                  <w:r>
+                    <w:t xml:space="preserve"> Mien Bac</w:t>
                   </w:r>
                 </w:p>
                 <w:p>
                   <w:pPr>
                     <w:pStyle w:val="Date"/>
-                  </w:pPr>
-                  <w:r>
-                    <w:t>July 2020 — June 2021</w:t>
-                  </w:r>
-                </w:p>
-                <w:p>
-                  <w:r>
-                    <w:t>A web-based application to track course availability, handle CSV data ingestion, send email reminders, and cater to different user profiles with cross-browser compatibility and Linux deployment.</w:t>
-                  </w:r>
-                </w:p>
-                <w:p>
-                  <w:pPr>
-                    <w:pStyle w:val="Date"/>
+                    <w:rPr>
+                      <w:b/>
+                      <w:bCs/>
+                    </w:rPr>
+                  </w:pPr>
+                  <w:r>
+                    <w:rPr>
+                      <w:b/>
+                      <w:bCs/>
+                    </w:rPr>
+                    <w:t>June 2021 — May 2022</w:t>
+                  </w:r>
+                </w:p>
+                <w:p>
+                  <w:hyperlink r:id="rId14" w:history="1">
+                    <w:proofErr w:type="spellStart"/>
+                    <w:r>
+                      <w:rPr>
+                        <w:rStyle w:val="Hyperlink"/>
+                      </w:rPr>
+                      <w:t>admin.nhaongay.vn</w:t>
+                    </w:r>
+                    <w:proofErr w:type="spellEnd"/>
+                  </w:hyperlink>
+                  <w:r>
+                    <w:t xml:space="preserve"> - a</w:t>
+                  </w:r>
+                  <w:r>
+                    <w:t>n</w:t>
+                  </w:r>
+                  <w:r>
+                    <w:t xml:space="preserve"> internal content management website for online real estate marketplace buying, selling and renting properties.</w:t>
+                  </w:r>
+                </w:p>
+                <w:p>
+                  <w:pPr>
+                    <w:pStyle w:val="ListParagraph"/>
                     <w:numPr>
                       <w:ilvl w:val="0"/>
-                      <w:numId w:val="6"/>
+                      <w:numId w:val="7"/>
                     </w:numPr>
-                  </w:pPr>
-                  <w:r>
-                    <w:rPr>
-                      <w:color w:val="3C3E43"/>
-                      <w:sz w:val="21"/>
-                      <w:szCs w:val="21"/>
-                    </w:rPr>
+                    <w:spacing w:line="264" w:lineRule="auto"/>
+                  </w:pPr>
+                  <w:r>
+                    <w:t xml:space="preserve">Created user management, post management, and project management sections of the website using </w:t>
+                  </w:r>
+                  <w:proofErr w:type="spellStart"/>
+                  <w:r>
+                    <w:t>Vue.js</w:t>
+                  </w:r>
+                  <w:proofErr w:type="spellEnd"/>
+                  <w:r>
+                    <w:t xml:space="preserve"> 3 and Typescript.</w:t>
+                  </w:r>
+                </w:p>
+                <w:p>
+                  <w:pPr>
+                    <w:pStyle w:val="ListParagraph"/>
+                    <w:numPr>
+                      <w:ilvl w:val="0"/>
+                      <w:numId w:val="7"/>
+                    </w:numPr>
+                    <w:spacing w:line="264" w:lineRule="auto"/>
+                  </w:pPr>
+                  <w:r>
+                    <w:t>Collaborating with the backend developers to maintain and bug fix, ensuring seamless functionality and resolving any issues that arose on the website.</w:t>
+                  </w:r>
+                  <w:r>
+                    <w:br/>
+                  </w:r>
+                </w:p>
+                <w:p>
+                  <w:pPr>
+                    <w:spacing w:line="264" w:lineRule="auto"/>
+                  </w:pPr>
+                  <w:r>
+                    <w:rPr>
+                      <w:b/>
+                      <w:bCs/>
+                      <w:color w:val="0B101C"/>
+                      <w:sz w:val="22"/>
+                      <w:szCs w:val="22"/>
+                    </w:rPr>
+                    <w:t>Courses Availability Tracking Website</w:t>
+                  </w:r>
+                  <w:r>
+                    <w:rPr>
+                      <w:b/>
+                      <w:bCs/>
+                      <w:color w:val="0B101C"/>
+                      <w:sz w:val="22"/>
+                      <w:szCs w:val="22"/>
+                    </w:rPr>
+                    <w:t xml:space="preserve"> </w:t>
+                  </w:r>
+                  <w:r>
+                    <w:rPr>
+                      <w:b/>
+                      <w:bCs/>
+                      <w:color w:val="0B101C"/>
+                      <w:sz w:val="22"/>
+                      <w:szCs w:val="22"/>
+                    </w:rPr>
+                    <w:t xml:space="preserve">- </w:t>
+                  </w:r>
+                  <w:r>
+                    <w:rPr>
+                      <w:b/>
+                      <w:bCs/>
+                      <w:color w:val="0B101C"/>
+                      <w:sz w:val="22"/>
+                      <w:szCs w:val="22"/>
+                    </w:rPr>
+                    <w:t>University Capstone Project</w:t>
+                  </w:r>
+                  <w:r>
+                    <w:rPr>
+                      <w:b/>
+                      <w:bCs/>
+                      <w:color w:val="0B101C"/>
+                      <w:sz w:val="22"/>
+                      <w:szCs w:val="22"/>
+                    </w:rPr>
+                    <w:br/>
+                  </w:r>
+                  <w:r>
+                    <w:rPr>
+                      <w:b/>
+                      <w:bCs/>
+                      <w:color w:val="7A8599"/>
+                      <w:sz w:val="18"/>
+                      <w:szCs w:val="18"/>
+                    </w:rPr>
+                    <w:t>July 2020 — June 2021</w:t>
+                  </w:r>
+                </w:p>
+                <w:p>
+                  <w:hyperlink r:id="rId15" w:history="1">
+                    <w:r>
+                      <w:rPr>
+                        <w:rStyle w:val="Hyperlink"/>
+                      </w:rPr>
+                      <w:t>A web-based application</w:t>
+                    </w:r>
+                  </w:hyperlink>
+                  <w:r>
+                    <w:t xml:space="preserve"> to track course availability, handle CSV data ingestion, send email reminders, and cater to different user profiles with cross-browser compatibility and Linux deployment.</w:t>
+                  </w:r>
+                </w:p>
+                <w:p>
+                  <w:pPr>
+                    <w:pStyle w:val="ListParagraph"/>
+                    <w:numPr>
+                      <w:ilvl w:val="0"/>
+                      <w:numId w:val="9"/>
+                    </w:numPr>
+                  </w:pPr>
+                  <w:r>
                     <w:t xml:space="preserve">Successfully led the backend development using the MERN stack, featuring </w:t>
                   </w:r>
                   <w:r>
-                    <w:rPr>
-                      <w:color w:val="3C3E43"/>
-                      <w:sz w:val="21"/>
-                      <w:szCs w:val="21"/>
-                    </w:rPr>
                     <w:t xml:space="preserve">a </w:t>
                   </w:r>
                   <w:r>
-                    <w:rPr>
-                      <w:color w:val="3C3E43"/>
-                      <w:sz w:val="21"/>
-                      <w:szCs w:val="21"/>
-                    </w:rPr>
                     <w:t xml:space="preserve">Node.js and </w:t>
                   </w:r>
                   <w:proofErr w:type="spellStart"/>
                   <w:r>
-                    <w:rPr>
-                      <w:color w:val="3C3E43"/>
-                      <w:sz w:val="21"/>
-                      <w:szCs w:val="21"/>
-                    </w:rPr>
                     <w:t>Express.js</w:t>
                   </w:r>
                   <w:proofErr w:type="spellEnd"/>
                   <w:r>
-                    <w:rPr>
-                      <w:color w:val="3C3E43"/>
-                      <w:sz w:val="21"/>
-                      <w:szCs w:val="21"/>
-                    </w:rPr>
                     <w:t xml:space="preserve"> backend and MongoDB database</w:t>
                   </w:r>
                   <w:r>
@@ -823,7 +1145,6 @@
               <w:tc>
                 <w:tcPr>
                   <w:tcW w:w="430" w:type="dxa"/>
-                  <w:shd w:val="clear" w:color="auto" w:fill="FFFFFF" w:themeFill="background1"/>
                 </w:tcPr>
                 <w:p>
                   <w:pPr>
@@ -880,8 +1201,7 @@
               </w:tc>
               <w:tc>
                 <w:tcPr>
-                  <w:tcW w:w="7146" w:type="dxa"/>
-                  <w:shd w:val="clear" w:color="auto" w:fill="FFFFFF" w:themeFill="background1"/>
+                  <w:tcW w:w="7682" w:type="dxa"/>
                 </w:tcPr>
                 <w:p>
                   <w:pPr>
@@ -983,7 +1303,6 @@
               <w:tc>
                 <w:tcPr>
                   <w:tcW w:w="430" w:type="dxa"/>
-                  <w:shd w:val="clear" w:color="auto" w:fill="FFFFFF" w:themeFill="background1"/>
                 </w:tcPr>
                 <w:p>
                   <w:pPr>
@@ -1036,8 +1355,7 @@
               </w:tc>
               <w:tc>
                 <w:tcPr>
-                  <w:tcW w:w="7146" w:type="dxa"/>
-                  <w:shd w:val="clear" w:color="auto" w:fill="FFFFFF" w:themeFill="background1"/>
+                  <w:tcW w:w="7682" w:type="dxa"/>
                 </w:tcPr>
                 <w:p>
                   <w:pPr>
@@ -1069,7 +1387,6 @@
               <w:tc>
                 <w:tcPr>
                   <w:tcW w:w="430" w:type="dxa"/>
-                  <w:shd w:val="clear" w:color="auto" w:fill="FFFFFF" w:themeFill="background1"/>
                 </w:tcPr>
                 <w:p>
                   <w:pPr>
@@ -1122,8 +1439,7 @@
               </w:tc>
               <w:tc>
                 <w:tcPr>
-                  <w:tcW w:w="7146" w:type="dxa"/>
-                  <w:shd w:val="clear" w:color="auto" w:fill="FFFFFF" w:themeFill="background1"/>
+                  <w:tcW w:w="7682" w:type="dxa"/>
                 </w:tcPr>
                 <w:p>
                   <w:pPr>
@@ -1203,7 +1519,6 @@
               <w:tc>
                 <w:tcPr>
                   <w:tcW w:w="430" w:type="dxa"/>
-                  <w:shd w:val="clear" w:color="auto" w:fill="FFFFFF" w:themeFill="background1"/>
                 </w:tcPr>
                 <w:p>
                   <w:pPr>
@@ -1231,7 +1546,7 @@
                                 </pic:cNvPicPr>
                               </pic:nvPicPr>
                               <pic:blipFill>
-                                <a:blip r:embed="rId12"/>
+                                <a:blip r:embed="rId16"/>
                                 <a:srcRect/>
                                 <a:stretch>
                                   <a:fillRect/>
@@ -1256,8 +1571,7 @@
               </w:tc>
               <w:tc>
                 <w:tcPr>
-                  <w:tcW w:w="7146" w:type="dxa"/>
-                  <w:shd w:val="clear" w:color="auto" w:fill="FFFFFF" w:themeFill="background1"/>
+                  <w:tcW w:w="7682" w:type="dxa"/>
                 </w:tcPr>
                 <w:p>
                   <w:pPr>
@@ -1284,7 +1598,7 @@
                   </w:r>
                 </w:p>
                 <w:p>
-                  <w:hyperlink r:id="rId13" w:history="1">
+                  <w:hyperlink r:id="rId17" w:history="1">
                     <w:proofErr w:type="spellStart"/>
                     <w:r>
                       <w:rPr>
@@ -1308,20 +1622,14 @@
                   </w:r>
                   <w:proofErr w:type="spellEnd"/>
                   <w:r>
-                    <w:t xml:space="preserve"> </w:t>
-                  </w:r>
-                  <w:r>
-                    <w:t>140 William</w:t>
-                  </w:r>
-                  <w:r>
-                    <w:t xml:space="preserve"> </w:t>
+                    <w:t xml:space="preserve"> 140 William </w:t>
                   </w:r>
                   <w:r>
                     <w:t>- Perth, WA</w:t>
                   </w:r>
                 </w:p>
                 <w:p>
-                  <w:hyperlink r:id="rId14" w:history="1">
+                  <w:hyperlink r:id="rId18" w:history="1">
                     <w:proofErr w:type="spellStart"/>
                     <w:r>
                       <w:rPr>
@@ -1339,15 +1647,44 @@
         </w:tc>
         <w:tc>
           <w:tcPr>
-            <w:tcW w:w="2541" w:type="dxa"/>
+            <w:tcW w:w="2860" w:type="dxa"/>
           </w:tcPr>
           <w:p>
             <w:pPr>
               <w:pStyle w:val="Heading3"/>
+              <w:jc w:val="center"/>
             </w:pPr>
             <w:r>
               <w:lastRenderedPageBreak/>
+              <w:t xml:space="preserve">Personal </w:t>
+            </w:r>
+            <w:r>
               <w:t>Details</w:t>
+            </w:r>
+          </w:p>
+          <w:p>
+            <w:pPr>
+              <w:pStyle w:val="Nobottommargin"/>
+            </w:pPr>
+            <w:r>
+              <w:fldChar w:fldCharType="begin"/>
+            </w:r>
+            <w:r>
+              <w:instrText>HYPERLINK "https://www.bminhnguyen.dev/"</w:instrText>
+            </w:r>
+            <w:r>
+              <w:fldChar w:fldCharType="separate"/>
+            </w:r>
+            <w:proofErr w:type="spellStart"/>
+            <w:r>
+              <w:rPr>
+                <w:rStyle w:val="Hyperlink"/>
+              </w:rPr>
+              <w:t>bminhnguyen.dev</w:t>
+            </w:r>
+            <w:proofErr w:type="spellEnd"/>
+            <w:r>
+              <w:fldChar w:fldCharType="end"/>
             </w:r>
           </w:p>
           <w:p>
@@ -1369,16 +1706,37 @@
             <w:r>
               <w:t>A</w:t>
             </w:r>
-            <w:r>
-              <w:br/>
-            </w:r>
+          </w:p>
+          <w:p>
+            <w:pPr>
+              <w:pStyle w:val="Nobottommargin"/>
+            </w:pPr>
             <w:r>
               <w:t>0404705255</w:t>
             </w:r>
           </w:p>
           <w:p>
             <w:pPr>
+              <w:pStyle w:val="Nobottommargin"/>
+            </w:pPr>
+            <w:hyperlink r:id="rId19" w:history="1">
+              <w:r>
+                <w:rPr>
+                  <w:rStyle w:val="Hyperlink"/>
+                </w:rPr>
+                <w:t>minhnguyenaus98@gmail.com</w:t>
+              </w:r>
+            </w:hyperlink>
+          </w:p>
+          <w:p>
+            <w:pPr>
+              <w:pStyle w:val="Nobottommargin"/>
+            </w:pPr>
+          </w:p>
+          <w:p>
+            <w:pPr>
               <w:pStyle w:val="Heading3"/>
+              <w:jc w:val="center"/>
             </w:pPr>
             <w:r>
               <w:t>Programming Languages</w:t>
@@ -1388,6 +1746,9 @@
             </w:r>
             <w:r>
               <w:t>Tools</w:t>
+            </w:r>
+            <w:r>
+              <w:t xml:space="preserve"> Used</w:t>
             </w:r>
           </w:p>
           <w:p>
@@ -1444,6 +1805,13 @@
             </w:r>
           </w:p>
           <w:p>
+            <w:proofErr w:type="spellStart"/>
+            <w:r>
+              <w:t>React.js</w:t>
+            </w:r>
+            <w:proofErr w:type="spellEnd"/>
+          </w:p>
+          <w:p>
             <w:r>
               <w:t>HTML</w:t>
             </w:r>
@@ -1451,6 +1819,21 @@
           <w:p>
             <w:r>
               <w:t>CSS</w:t>
+            </w:r>
+          </w:p>
+          <w:p>
+            <w:r>
+              <w:t>MongoDB</w:t>
+            </w:r>
+          </w:p>
+          <w:p>
+            <w:r>
+              <w:t>MySQL</w:t>
+            </w:r>
+          </w:p>
+          <w:p>
+            <w:r>
+              <w:t>Heroku</w:t>
             </w:r>
           </w:p>
           <w:p>
@@ -1500,14 +1883,13 @@
     </w:tbl>
     <w:p/>
     <w:sectPr>
-      <w:headerReference w:type="even" r:id="rId15"/>
-      <w:headerReference w:type="default" r:id="rId16"/>
-      <w:footerReference w:type="even" r:id="rId17"/>
-      <w:footerReference w:type="default" r:id="rId18"/>
-      <w:headerReference w:type="first" r:id="rId19"/>
-      <w:footerReference w:type="first" r:id="rId20"/>
+      <w:headerReference w:type="even" r:id="rId20"/>
+      <w:headerReference w:type="default" r:id="rId21"/>
+      <w:footerReference w:type="even" r:id="rId22"/>
+      <w:footerReference w:type="default" r:id="rId23"/>
+      <w:headerReference w:type="first" r:id="rId24"/>
       <w:pgSz w:w="11906" w:h="16838"/>
-      <w:pgMar w:top="1440" w:right="1080" w:bottom="1440" w:left="1080" w:header="0" w:footer="340" w:gutter="0"/>
+      <w:pgMar w:top="1328" w:right="1080" w:bottom="1003" w:left="1080" w:header="0" w:footer="340" w:gutter="0"/>
       <w:cols w:space="708"/>
       <w:docGrid w:linePitch="360"/>
     </w:sectPr>
@@ -1707,18 +2089,11 @@
       <w:t xml:space="preserve"> Minh Nguyen</w:t>
     </w:r>
     <w:r>
+      <w:t xml:space="preserve"> - Resume</w:t>
+    </w:r>
+    <w:r>
       <w:ptab w:relativeTo="margin" w:alignment="right" w:leader="none"/>
     </w:r>
-  </w:p>
-</w:ftr>
-</file>
-
-<file path=word/footer3.xml><?xml version="1.0" encoding="utf-8"?>
-<w:ftr xmlns:wpc="http://schemas.microsoft.com/office/word/2010/wordprocessingCanvas" xmlns:cx="http://schemas.microsoft.com/office/drawing/2014/chartex" xmlns:cx1="http://schemas.microsoft.com/office/drawing/2015/9/8/chartex" xmlns:cx2="http://schemas.microsoft.com/office/drawing/2015/10/21/chartex" xmlns:cx3="http://schemas.microsoft.com/office/drawing/2016/5/9/chartex" xmlns:cx4="http://schemas.microsoft.com/office/drawing/2016/5/10/chartex" xmlns:cx5="http://schemas.microsoft.com/office/drawing/2016/5/11/chartex" xmlns:cx6="http://schemas.microsoft.com/office/drawing/2016/5/12/chartex" xmlns:cx7="http://schemas.microsoft.com/office/drawing/2016/5/13/chartex" xmlns:cx8="http://schemas.microsoft.com/office/drawing/2016/5/14/chartex" xmlns:mc="http://schemas.openxmlformats.org/markup-compatibility/2006" xmlns:aink="http://schemas.microsoft.com/office/drawing/2016/ink" xmlns:am3d="http://schemas.microsoft.com/office/drawing/2017/model3d" xmlns:o="urn:schemas-microsoft-com:office:office" xmlns:oel="http://schemas.microsoft.com/office/2019/extlst" xmlns:r="http://schemas.openxmlformats.org/officeDocument/2006/relationships" xmlns:m="http://schemas.openxmlformats.org/officeDocument/2006/math" xmlns:v="urn:schemas-microsoft-com:vml" xmlns:wp14="http://schemas.microsoft.com/office/word/2010/wordprocessingDrawing" xmlns:wp="http://schemas.openxmlformats.org/drawingml/2006/wordprocessingDrawing" xmlns:w10="urn:schemas-microsoft-com:office:word" xmlns:w="http://schemas.openxmlformats.org/wordprocessingml/2006/main" xmlns:w14="http://schemas.microsoft.com/office/word/2010/wordml" xmlns:w15="http://schemas.microsoft.com/office/word/2012/wordml" xmlns:w16cex="http://schemas.microsoft.com/office/word/2018/wordml/cex" xmlns:w16cid="http://schemas.microsoft.com/office/word/2016/wordml/cid" xmlns:w16="http://schemas.microsoft.com/office/word/2018/wordml" xmlns:w16sdtdh="http://schemas.microsoft.com/office/word/2020/wordml/sdtdatahash" xmlns:w16se="http://schemas.microsoft.com/office/word/2015/wordml/symex" xmlns:wpg="http://schemas.microsoft.com/office/word/2010/wordprocessingGroup" xmlns:wpi="http://schemas.microsoft.com/office/word/2010/wordprocessingInk" xmlns:wne="http://schemas.microsoft.com/office/word/2006/wordml" xmlns:wps="http://schemas.microsoft.com/office/word/2010/wordprocessingShape" mc:Ignorable="w14 w15 w16se w16cid w16 w16cex w16sdtdh wp14">
-  <w:p>
-    <w:pPr>
-      <w:pStyle w:val="Footer"/>
-    </w:pPr>
   </w:p>
 </w:ftr>
 </file>
@@ -1849,6 +2224,232 @@
     </w:lvl>
   </w:abstractNum>
   <w:abstractNum w:abstractNumId="1" w15:restartNumberingAfterBreak="0">
+    <w:nsid w:val="04111E2A"/>
+    <w:multiLevelType w:val="hybridMultilevel"/>
+    <w:tmpl w:val="D36E999A"/>
+    <w:lvl w:ilvl="0" w:tplc="08090001">
+      <w:start w:val="1"/>
+      <w:numFmt w:val="bullet"/>
+      <w:lvlText w:val=""/>
+      <w:lvlJc w:val="left"/>
+      <w:pPr>
+        <w:ind w:left="1080" w:hanging="360"/>
+      </w:pPr>
+      <w:rPr>
+        <w:rFonts w:ascii="Symbol" w:hAnsi="Symbol" w:hint="default"/>
+      </w:rPr>
+    </w:lvl>
+    <w:lvl w:ilvl="1" w:tplc="08090003" w:tentative="1">
+      <w:start w:val="1"/>
+      <w:numFmt w:val="bullet"/>
+      <w:lvlText w:val="o"/>
+      <w:lvlJc w:val="left"/>
+      <w:pPr>
+        <w:ind w:left="1800" w:hanging="360"/>
+      </w:pPr>
+      <w:rPr>
+        <w:rFonts w:ascii="Courier New" w:hAnsi="Courier New" w:cs="Courier New" w:hint="default"/>
+      </w:rPr>
+    </w:lvl>
+    <w:lvl w:ilvl="2" w:tplc="08090005" w:tentative="1">
+      <w:start w:val="1"/>
+      <w:numFmt w:val="bullet"/>
+      <w:lvlText w:val=""/>
+      <w:lvlJc w:val="left"/>
+      <w:pPr>
+        <w:ind w:left="2520" w:hanging="360"/>
+      </w:pPr>
+      <w:rPr>
+        <w:rFonts w:ascii="Wingdings" w:hAnsi="Wingdings" w:hint="default"/>
+      </w:rPr>
+    </w:lvl>
+    <w:lvl w:ilvl="3" w:tplc="08090001" w:tentative="1">
+      <w:start w:val="1"/>
+      <w:numFmt w:val="bullet"/>
+      <w:lvlText w:val=""/>
+      <w:lvlJc w:val="left"/>
+      <w:pPr>
+        <w:ind w:left="3240" w:hanging="360"/>
+      </w:pPr>
+      <w:rPr>
+        <w:rFonts w:ascii="Symbol" w:hAnsi="Symbol" w:hint="default"/>
+      </w:rPr>
+    </w:lvl>
+    <w:lvl w:ilvl="4" w:tplc="08090003" w:tentative="1">
+      <w:start w:val="1"/>
+      <w:numFmt w:val="bullet"/>
+      <w:lvlText w:val="o"/>
+      <w:lvlJc w:val="left"/>
+      <w:pPr>
+        <w:ind w:left="3960" w:hanging="360"/>
+      </w:pPr>
+      <w:rPr>
+        <w:rFonts w:ascii="Courier New" w:hAnsi="Courier New" w:cs="Courier New" w:hint="default"/>
+      </w:rPr>
+    </w:lvl>
+    <w:lvl w:ilvl="5" w:tplc="08090005" w:tentative="1">
+      <w:start w:val="1"/>
+      <w:numFmt w:val="bullet"/>
+      <w:lvlText w:val=""/>
+      <w:lvlJc w:val="left"/>
+      <w:pPr>
+        <w:ind w:left="4680" w:hanging="360"/>
+      </w:pPr>
+      <w:rPr>
+        <w:rFonts w:ascii="Wingdings" w:hAnsi="Wingdings" w:hint="default"/>
+      </w:rPr>
+    </w:lvl>
+    <w:lvl w:ilvl="6" w:tplc="08090001" w:tentative="1">
+      <w:start w:val="1"/>
+      <w:numFmt w:val="bullet"/>
+      <w:lvlText w:val=""/>
+      <w:lvlJc w:val="left"/>
+      <w:pPr>
+        <w:ind w:left="5400" w:hanging="360"/>
+      </w:pPr>
+      <w:rPr>
+        <w:rFonts w:ascii="Symbol" w:hAnsi="Symbol" w:hint="default"/>
+      </w:rPr>
+    </w:lvl>
+    <w:lvl w:ilvl="7" w:tplc="08090003" w:tentative="1">
+      <w:start w:val="1"/>
+      <w:numFmt w:val="bullet"/>
+      <w:lvlText w:val="o"/>
+      <w:lvlJc w:val="left"/>
+      <w:pPr>
+        <w:ind w:left="6120" w:hanging="360"/>
+      </w:pPr>
+      <w:rPr>
+        <w:rFonts w:ascii="Courier New" w:hAnsi="Courier New" w:cs="Courier New" w:hint="default"/>
+      </w:rPr>
+    </w:lvl>
+    <w:lvl w:ilvl="8" w:tplc="08090005" w:tentative="1">
+      <w:start w:val="1"/>
+      <w:numFmt w:val="bullet"/>
+      <w:lvlText w:val=""/>
+      <w:lvlJc w:val="left"/>
+      <w:pPr>
+        <w:ind w:left="6840" w:hanging="360"/>
+      </w:pPr>
+      <w:rPr>
+        <w:rFonts w:ascii="Wingdings" w:hAnsi="Wingdings" w:hint="default"/>
+      </w:rPr>
+    </w:lvl>
+  </w:abstractNum>
+  <w:abstractNum w:abstractNumId="2" w15:restartNumberingAfterBreak="0">
+    <w:nsid w:val="136F3F38"/>
+    <w:multiLevelType w:val="hybridMultilevel"/>
+    <w:tmpl w:val="EE085D38"/>
+    <w:lvl w:ilvl="0" w:tplc="08090001">
+      <w:start w:val="1"/>
+      <w:numFmt w:val="bullet"/>
+      <w:lvlText w:val=""/>
+      <w:lvlJc w:val="left"/>
+      <w:pPr>
+        <w:ind w:left="720" w:hanging="360"/>
+      </w:pPr>
+      <w:rPr>
+        <w:rFonts w:ascii="Symbol" w:hAnsi="Symbol" w:hint="default"/>
+      </w:rPr>
+    </w:lvl>
+    <w:lvl w:ilvl="1" w:tplc="08090003" w:tentative="1">
+      <w:start w:val="1"/>
+      <w:numFmt w:val="bullet"/>
+      <w:lvlText w:val="o"/>
+      <w:lvlJc w:val="left"/>
+      <w:pPr>
+        <w:ind w:left="1440" w:hanging="360"/>
+      </w:pPr>
+      <w:rPr>
+        <w:rFonts w:ascii="Courier New" w:hAnsi="Courier New" w:cs="Courier New" w:hint="default"/>
+      </w:rPr>
+    </w:lvl>
+    <w:lvl w:ilvl="2" w:tplc="08090005" w:tentative="1">
+      <w:start w:val="1"/>
+      <w:numFmt w:val="bullet"/>
+      <w:lvlText w:val=""/>
+      <w:lvlJc w:val="left"/>
+      <w:pPr>
+        <w:ind w:left="2160" w:hanging="360"/>
+      </w:pPr>
+      <w:rPr>
+        <w:rFonts w:ascii="Wingdings" w:hAnsi="Wingdings" w:hint="default"/>
+      </w:rPr>
+    </w:lvl>
+    <w:lvl w:ilvl="3" w:tplc="08090001" w:tentative="1">
+      <w:start w:val="1"/>
+      <w:numFmt w:val="bullet"/>
+      <w:lvlText w:val=""/>
+      <w:lvlJc w:val="left"/>
+      <w:pPr>
+        <w:ind w:left="2880" w:hanging="360"/>
+      </w:pPr>
+      <w:rPr>
+        <w:rFonts w:ascii="Symbol" w:hAnsi="Symbol" w:hint="default"/>
+      </w:rPr>
+    </w:lvl>
+    <w:lvl w:ilvl="4" w:tplc="08090003" w:tentative="1">
+      <w:start w:val="1"/>
+      <w:numFmt w:val="bullet"/>
+      <w:lvlText w:val="o"/>
+      <w:lvlJc w:val="left"/>
+      <w:pPr>
+        <w:ind w:left="3600" w:hanging="360"/>
+      </w:pPr>
+      <w:rPr>
+        <w:rFonts w:ascii="Courier New" w:hAnsi="Courier New" w:cs="Courier New" w:hint="default"/>
+      </w:rPr>
+    </w:lvl>
+    <w:lvl w:ilvl="5" w:tplc="08090005" w:tentative="1">
+      <w:start w:val="1"/>
+      <w:numFmt w:val="bullet"/>
+      <w:lvlText w:val=""/>
+      <w:lvlJc w:val="left"/>
+      <w:pPr>
+        <w:ind w:left="4320" w:hanging="360"/>
+      </w:pPr>
+      <w:rPr>
+        <w:rFonts w:ascii="Wingdings" w:hAnsi="Wingdings" w:hint="default"/>
+      </w:rPr>
+    </w:lvl>
+    <w:lvl w:ilvl="6" w:tplc="08090001" w:tentative="1">
+      <w:start w:val="1"/>
+      <w:numFmt w:val="bullet"/>
+      <w:lvlText w:val=""/>
+      <w:lvlJc w:val="left"/>
+      <w:pPr>
+        <w:ind w:left="5040" w:hanging="360"/>
+      </w:pPr>
+      <w:rPr>
+        <w:rFonts w:ascii="Symbol" w:hAnsi="Symbol" w:hint="default"/>
+      </w:rPr>
+    </w:lvl>
+    <w:lvl w:ilvl="7" w:tplc="08090003" w:tentative="1">
+      <w:start w:val="1"/>
+      <w:numFmt w:val="bullet"/>
+      <w:lvlText w:val="o"/>
+      <w:lvlJc w:val="left"/>
+      <w:pPr>
+        <w:ind w:left="5760" w:hanging="360"/>
+      </w:pPr>
+      <w:rPr>
+        <w:rFonts w:ascii="Courier New" w:hAnsi="Courier New" w:cs="Courier New" w:hint="default"/>
+      </w:rPr>
+    </w:lvl>
+    <w:lvl w:ilvl="8" w:tplc="08090005" w:tentative="1">
+      <w:start w:val="1"/>
+      <w:numFmt w:val="bullet"/>
+      <w:lvlText w:val=""/>
+      <w:lvlJc w:val="left"/>
+      <w:pPr>
+        <w:ind w:left="6480" w:hanging="360"/>
+      </w:pPr>
+      <w:rPr>
+        <w:rFonts w:ascii="Wingdings" w:hAnsi="Wingdings" w:hint="default"/>
+      </w:rPr>
+    </w:lvl>
+  </w:abstractNum>
+  <w:abstractNum w:abstractNumId="3" w15:restartNumberingAfterBreak="0">
     <w:nsid w:val="16AC6711"/>
     <w:multiLevelType w:val="hybridMultilevel"/>
     <w:tmpl w:val="967CA57C"/>
@@ -1916,7 +2517,7 @@
       <w:lvlJc w:val="left"/>
     </w:lvl>
   </w:abstractNum>
-  <w:abstractNum w:abstractNumId="2" w15:restartNumberingAfterBreak="0">
+  <w:abstractNum w:abstractNumId="4" w15:restartNumberingAfterBreak="0">
     <w:nsid w:val="1D3C422E"/>
     <w:multiLevelType w:val="hybridMultilevel"/>
     <w:tmpl w:val="1B366248"/>
@@ -2002,7 +2603,120 @@
       </w:pPr>
     </w:lvl>
   </w:abstractNum>
-  <w:abstractNum w:abstractNumId="3" w15:restartNumberingAfterBreak="0">
+  <w:abstractNum w:abstractNumId="5" w15:restartNumberingAfterBreak="0">
+    <w:nsid w:val="3196136E"/>
+    <w:multiLevelType w:val="hybridMultilevel"/>
+    <w:tmpl w:val="361AD464"/>
+    <w:lvl w:ilvl="0" w:tplc="08090001">
+      <w:start w:val="1"/>
+      <w:numFmt w:val="bullet"/>
+      <w:lvlText w:val=""/>
+      <w:lvlJc w:val="left"/>
+      <w:pPr>
+        <w:ind w:left="720" w:hanging="360"/>
+      </w:pPr>
+      <w:rPr>
+        <w:rFonts w:ascii="Symbol" w:hAnsi="Symbol" w:hint="default"/>
+      </w:rPr>
+    </w:lvl>
+    <w:lvl w:ilvl="1" w:tplc="08090003" w:tentative="1">
+      <w:start w:val="1"/>
+      <w:numFmt w:val="bullet"/>
+      <w:lvlText w:val="o"/>
+      <w:lvlJc w:val="left"/>
+      <w:pPr>
+        <w:ind w:left="1440" w:hanging="360"/>
+      </w:pPr>
+      <w:rPr>
+        <w:rFonts w:ascii="Courier New" w:hAnsi="Courier New" w:cs="Courier New" w:hint="default"/>
+      </w:rPr>
+    </w:lvl>
+    <w:lvl w:ilvl="2" w:tplc="08090005" w:tentative="1">
+      <w:start w:val="1"/>
+      <w:numFmt w:val="bullet"/>
+      <w:lvlText w:val=""/>
+      <w:lvlJc w:val="left"/>
+      <w:pPr>
+        <w:ind w:left="2160" w:hanging="360"/>
+      </w:pPr>
+      <w:rPr>
+        <w:rFonts w:ascii="Wingdings" w:hAnsi="Wingdings" w:hint="default"/>
+      </w:rPr>
+    </w:lvl>
+    <w:lvl w:ilvl="3" w:tplc="08090001" w:tentative="1">
+      <w:start w:val="1"/>
+      <w:numFmt w:val="bullet"/>
+      <w:lvlText w:val=""/>
+      <w:lvlJc w:val="left"/>
+      <w:pPr>
+        <w:ind w:left="2880" w:hanging="360"/>
+      </w:pPr>
+      <w:rPr>
+        <w:rFonts w:ascii="Symbol" w:hAnsi="Symbol" w:hint="default"/>
+      </w:rPr>
+    </w:lvl>
+    <w:lvl w:ilvl="4" w:tplc="08090003" w:tentative="1">
+      <w:start w:val="1"/>
+      <w:numFmt w:val="bullet"/>
+      <w:lvlText w:val="o"/>
+      <w:lvlJc w:val="left"/>
+      <w:pPr>
+        <w:ind w:left="3600" w:hanging="360"/>
+      </w:pPr>
+      <w:rPr>
+        <w:rFonts w:ascii="Courier New" w:hAnsi="Courier New" w:cs="Courier New" w:hint="default"/>
+      </w:rPr>
+    </w:lvl>
+    <w:lvl w:ilvl="5" w:tplc="08090005" w:tentative="1">
+      <w:start w:val="1"/>
+      <w:numFmt w:val="bullet"/>
+      <w:lvlText w:val=""/>
+      <w:lvlJc w:val="left"/>
+      <w:pPr>
+        <w:ind w:left="4320" w:hanging="360"/>
+      </w:pPr>
+      <w:rPr>
+        <w:rFonts w:ascii="Wingdings" w:hAnsi="Wingdings" w:hint="default"/>
+      </w:rPr>
+    </w:lvl>
+    <w:lvl w:ilvl="6" w:tplc="08090001" w:tentative="1">
+      <w:start w:val="1"/>
+      <w:numFmt w:val="bullet"/>
+      <w:lvlText w:val=""/>
+      <w:lvlJc w:val="left"/>
+      <w:pPr>
+        <w:ind w:left="5040" w:hanging="360"/>
+      </w:pPr>
+      <w:rPr>
+        <w:rFonts w:ascii="Symbol" w:hAnsi="Symbol" w:hint="default"/>
+      </w:rPr>
+    </w:lvl>
+    <w:lvl w:ilvl="7" w:tplc="08090003" w:tentative="1">
+      <w:start w:val="1"/>
+      <w:numFmt w:val="bullet"/>
+      <w:lvlText w:val="o"/>
+      <w:lvlJc w:val="left"/>
+      <w:pPr>
+        <w:ind w:left="5760" w:hanging="360"/>
+      </w:pPr>
+      <w:rPr>
+        <w:rFonts w:ascii="Courier New" w:hAnsi="Courier New" w:cs="Courier New" w:hint="default"/>
+      </w:rPr>
+    </w:lvl>
+    <w:lvl w:ilvl="8" w:tplc="08090005" w:tentative="1">
+      <w:start w:val="1"/>
+      <w:numFmt w:val="bullet"/>
+      <w:lvlText w:val=""/>
+      <w:lvlJc w:val="left"/>
+      <w:pPr>
+        <w:ind w:left="6480" w:hanging="360"/>
+      </w:pPr>
+      <w:rPr>
+        <w:rFonts w:ascii="Wingdings" w:hAnsi="Wingdings" w:hint="default"/>
+      </w:rPr>
+    </w:lvl>
+  </w:abstractNum>
+  <w:abstractNum w:abstractNumId="6" w15:restartNumberingAfterBreak="0">
     <w:nsid w:val="43246B6A"/>
     <w:multiLevelType w:val="hybridMultilevel"/>
     <w:tmpl w:val="0CDC9466"/>
@@ -2070,7 +2784,120 @@
       <w:lvlJc w:val="left"/>
     </w:lvl>
   </w:abstractNum>
-  <w:abstractNum w:abstractNumId="4" w15:restartNumberingAfterBreak="0">
+  <w:abstractNum w:abstractNumId="7" w15:restartNumberingAfterBreak="0">
+    <w:nsid w:val="44D01CB0"/>
+    <w:multiLevelType w:val="hybridMultilevel"/>
+    <w:tmpl w:val="1E7E360E"/>
+    <w:lvl w:ilvl="0" w:tplc="08090001">
+      <w:start w:val="1"/>
+      <w:numFmt w:val="bullet"/>
+      <w:lvlText w:val=""/>
+      <w:lvlJc w:val="left"/>
+      <w:pPr>
+        <w:ind w:left="720" w:hanging="360"/>
+      </w:pPr>
+      <w:rPr>
+        <w:rFonts w:ascii="Symbol" w:hAnsi="Symbol" w:hint="default"/>
+      </w:rPr>
+    </w:lvl>
+    <w:lvl w:ilvl="1" w:tplc="08090003" w:tentative="1">
+      <w:start w:val="1"/>
+      <w:numFmt w:val="bullet"/>
+      <w:lvlText w:val="o"/>
+      <w:lvlJc w:val="left"/>
+      <w:pPr>
+        <w:ind w:left="1440" w:hanging="360"/>
+      </w:pPr>
+      <w:rPr>
+        <w:rFonts w:ascii="Courier New" w:hAnsi="Courier New" w:cs="Courier New" w:hint="default"/>
+      </w:rPr>
+    </w:lvl>
+    <w:lvl w:ilvl="2" w:tplc="08090005" w:tentative="1">
+      <w:start w:val="1"/>
+      <w:numFmt w:val="bullet"/>
+      <w:lvlText w:val=""/>
+      <w:lvlJc w:val="left"/>
+      <w:pPr>
+        <w:ind w:left="2160" w:hanging="360"/>
+      </w:pPr>
+      <w:rPr>
+        <w:rFonts w:ascii="Wingdings" w:hAnsi="Wingdings" w:hint="default"/>
+      </w:rPr>
+    </w:lvl>
+    <w:lvl w:ilvl="3" w:tplc="08090001" w:tentative="1">
+      <w:start w:val="1"/>
+      <w:numFmt w:val="bullet"/>
+      <w:lvlText w:val=""/>
+      <w:lvlJc w:val="left"/>
+      <w:pPr>
+        <w:ind w:left="2880" w:hanging="360"/>
+      </w:pPr>
+      <w:rPr>
+        <w:rFonts w:ascii="Symbol" w:hAnsi="Symbol" w:hint="default"/>
+      </w:rPr>
+    </w:lvl>
+    <w:lvl w:ilvl="4" w:tplc="08090003" w:tentative="1">
+      <w:start w:val="1"/>
+      <w:numFmt w:val="bullet"/>
+      <w:lvlText w:val="o"/>
+      <w:lvlJc w:val="left"/>
+      <w:pPr>
+        <w:ind w:left="3600" w:hanging="360"/>
+      </w:pPr>
+      <w:rPr>
+        <w:rFonts w:ascii="Courier New" w:hAnsi="Courier New" w:cs="Courier New" w:hint="default"/>
+      </w:rPr>
+    </w:lvl>
+    <w:lvl w:ilvl="5" w:tplc="08090005" w:tentative="1">
+      <w:start w:val="1"/>
+      <w:numFmt w:val="bullet"/>
+      <w:lvlText w:val=""/>
+      <w:lvlJc w:val="left"/>
+      <w:pPr>
+        <w:ind w:left="4320" w:hanging="360"/>
+      </w:pPr>
+      <w:rPr>
+        <w:rFonts w:ascii="Wingdings" w:hAnsi="Wingdings" w:hint="default"/>
+      </w:rPr>
+    </w:lvl>
+    <w:lvl w:ilvl="6" w:tplc="08090001" w:tentative="1">
+      <w:start w:val="1"/>
+      <w:numFmt w:val="bullet"/>
+      <w:lvlText w:val=""/>
+      <w:lvlJc w:val="left"/>
+      <w:pPr>
+        <w:ind w:left="5040" w:hanging="360"/>
+      </w:pPr>
+      <w:rPr>
+        <w:rFonts w:ascii="Symbol" w:hAnsi="Symbol" w:hint="default"/>
+      </w:rPr>
+    </w:lvl>
+    <w:lvl w:ilvl="7" w:tplc="08090003" w:tentative="1">
+      <w:start w:val="1"/>
+      <w:numFmt w:val="bullet"/>
+      <w:lvlText w:val="o"/>
+      <w:lvlJc w:val="left"/>
+      <w:pPr>
+        <w:ind w:left="5760" w:hanging="360"/>
+      </w:pPr>
+      <w:rPr>
+        <w:rFonts w:ascii="Courier New" w:hAnsi="Courier New" w:cs="Courier New" w:hint="default"/>
+      </w:rPr>
+    </w:lvl>
+    <w:lvl w:ilvl="8" w:tplc="08090005" w:tentative="1">
+      <w:start w:val="1"/>
+      <w:numFmt w:val="bullet"/>
+      <w:lvlText w:val=""/>
+      <w:lvlJc w:val="left"/>
+      <w:pPr>
+        <w:ind w:left="6480" w:hanging="360"/>
+      </w:pPr>
+      <w:rPr>
+        <w:rFonts w:ascii="Wingdings" w:hAnsi="Wingdings" w:hint="default"/>
+      </w:rPr>
+    </w:lvl>
+  </w:abstractNum>
+  <w:abstractNum w:abstractNumId="8" w15:restartNumberingAfterBreak="0">
     <w:nsid w:val="47246F78"/>
     <w:multiLevelType w:val="hybridMultilevel"/>
     <w:tmpl w:val="29BC7FB0"/>
@@ -2138,7 +2965,120 @@
       <w:lvlJc w:val="left"/>
     </w:lvl>
   </w:abstractNum>
-  <w:abstractNum w:abstractNumId="5" w15:restartNumberingAfterBreak="0">
+  <w:abstractNum w:abstractNumId="9" w15:restartNumberingAfterBreak="0">
+    <w:nsid w:val="49475E4D"/>
+    <w:multiLevelType w:val="hybridMultilevel"/>
+    <w:tmpl w:val="F8822DCE"/>
+    <w:lvl w:ilvl="0" w:tplc="08090001">
+      <w:start w:val="1"/>
+      <w:numFmt w:val="bullet"/>
+      <w:lvlText w:val=""/>
+      <w:lvlJc w:val="left"/>
+      <w:pPr>
+        <w:ind w:left="720" w:hanging="360"/>
+      </w:pPr>
+      <w:rPr>
+        <w:rFonts w:ascii="Symbol" w:hAnsi="Symbol" w:hint="default"/>
+      </w:rPr>
+    </w:lvl>
+    <w:lvl w:ilvl="1" w:tplc="08090003" w:tentative="1">
+      <w:start w:val="1"/>
+      <w:numFmt w:val="bullet"/>
+      <w:lvlText w:val="o"/>
+      <w:lvlJc w:val="left"/>
+      <w:pPr>
+        <w:ind w:left="1440" w:hanging="360"/>
+      </w:pPr>
+      <w:rPr>
+        <w:rFonts w:ascii="Courier New" w:hAnsi="Courier New" w:cs="Courier New" w:hint="default"/>
+      </w:rPr>
+    </w:lvl>
+    <w:lvl w:ilvl="2" w:tplc="08090005" w:tentative="1">
+      <w:start w:val="1"/>
+      <w:numFmt w:val="bullet"/>
+      <w:lvlText w:val=""/>
+      <w:lvlJc w:val="left"/>
+      <w:pPr>
+        <w:ind w:left="2160" w:hanging="360"/>
+      </w:pPr>
+      <w:rPr>
+        <w:rFonts w:ascii="Wingdings" w:hAnsi="Wingdings" w:hint="default"/>
+      </w:rPr>
+    </w:lvl>
+    <w:lvl w:ilvl="3" w:tplc="08090001" w:tentative="1">
+      <w:start w:val="1"/>
+      <w:numFmt w:val="bullet"/>
+      <w:lvlText w:val=""/>
+      <w:lvlJc w:val="left"/>
+      <w:pPr>
+        <w:ind w:left="2880" w:hanging="360"/>
+      </w:pPr>
+      <w:rPr>
+        <w:rFonts w:ascii="Symbol" w:hAnsi="Symbol" w:hint="default"/>
+      </w:rPr>
+    </w:lvl>
+    <w:lvl w:ilvl="4" w:tplc="08090003" w:tentative="1">
+      <w:start w:val="1"/>
+      <w:numFmt w:val="bullet"/>
+      <w:lvlText w:val="o"/>
+      <w:lvlJc w:val="left"/>
+      <w:pPr>
+        <w:ind w:left="3600" w:hanging="360"/>
+      </w:pPr>
+      <w:rPr>
+        <w:rFonts w:ascii="Courier New" w:hAnsi="Courier New" w:cs="Courier New" w:hint="default"/>
+      </w:rPr>
+    </w:lvl>
+    <w:lvl w:ilvl="5" w:tplc="08090005" w:tentative="1">
+      <w:start w:val="1"/>
+      <w:numFmt w:val="bullet"/>
+      <w:lvlText w:val=""/>
+      <w:lvlJc w:val="left"/>
+      <w:pPr>
+        <w:ind w:left="4320" w:hanging="360"/>
+      </w:pPr>
+      <w:rPr>
+        <w:rFonts w:ascii="Wingdings" w:hAnsi="Wingdings" w:hint="default"/>
+      </w:rPr>
+    </w:lvl>
+    <w:lvl w:ilvl="6" w:tplc="08090001" w:tentative="1">
+      <w:start w:val="1"/>
+      <w:numFmt w:val="bullet"/>
+      <w:lvlText w:val=""/>
+      <w:lvlJc w:val="left"/>
+      <w:pPr>
+        <w:ind w:left="5040" w:hanging="360"/>
+      </w:pPr>
+      <w:rPr>
+        <w:rFonts w:ascii="Symbol" w:hAnsi="Symbol" w:hint="default"/>
+      </w:rPr>
+    </w:lvl>
+    <w:lvl w:ilvl="7" w:tplc="08090003" w:tentative="1">
+      <w:start w:val="1"/>
+      <w:numFmt w:val="bullet"/>
+      <w:lvlText w:val="o"/>
+      <w:lvlJc w:val="left"/>
+      <w:pPr>
+        <w:ind w:left="5760" w:hanging="360"/>
+      </w:pPr>
+      <w:rPr>
+        <w:rFonts w:ascii="Courier New" w:hAnsi="Courier New" w:cs="Courier New" w:hint="default"/>
+      </w:rPr>
+    </w:lvl>
+    <w:lvl w:ilvl="8" w:tplc="08090005" w:tentative="1">
+      <w:start w:val="1"/>
+      <w:numFmt w:val="bullet"/>
+      <w:lvlText w:val=""/>
+      <w:lvlJc w:val="left"/>
+      <w:pPr>
+        <w:ind w:left="6480" w:hanging="360"/>
+      </w:pPr>
+      <w:rPr>
+        <w:rFonts w:ascii="Wingdings" w:hAnsi="Wingdings" w:hint="default"/>
+      </w:rPr>
+    </w:lvl>
+  </w:abstractNum>
+  <w:abstractNum w:abstractNumId="10" w15:restartNumberingAfterBreak="0">
     <w:nsid w:val="6D9710E4"/>
     <w:multiLevelType w:val="hybridMultilevel"/>
     <w:tmpl w:val="5852CC5E"/>
@@ -2252,22 +3192,37 @@
     </w:lvl>
   </w:abstractNum>
   <w:num w:numId="1" w16cid:durableId="997031218">
-    <w:abstractNumId w:val="2"/>
+    <w:abstractNumId w:val="4"/>
   </w:num>
   <w:num w:numId="2" w16cid:durableId="1828128302">
-    <w:abstractNumId w:val="3"/>
+    <w:abstractNumId w:val="6"/>
   </w:num>
   <w:num w:numId="3" w16cid:durableId="1054549087">
-    <w:abstractNumId w:val="4"/>
+    <w:abstractNumId w:val="8"/>
   </w:num>
   <w:num w:numId="4" w16cid:durableId="961424256">
-    <w:abstractNumId w:val="1"/>
+    <w:abstractNumId w:val="3"/>
   </w:num>
   <w:num w:numId="5" w16cid:durableId="682435233">
     <w:abstractNumId w:val="0"/>
   </w:num>
   <w:num w:numId="6" w16cid:durableId="1036202957">
+    <w:abstractNumId w:val="10"/>
+  </w:num>
+  <w:num w:numId="7" w16cid:durableId="757361289">
+    <w:abstractNumId w:val="7"/>
+  </w:num>
+  <w:num w:numId="8" w16cid:durableId="718478530">
+    <w:abstractNumId w:val="1"/>
+  </w:num>
+  <w:num w:numId="9" w16cid:durableId="1508321573">
     <w:abstractNumId w:val="5"/>
+  </w:num>
+  <w:num w:numId="10" w16cid:durableId="150408137">
+    <w:abstractNumId w:val="9"/>
+  </w:num>
+  <w:num w:numId="11" w16cid:durableId="1213539540">
+    <w:abstractNumId w:val="2"/>
   </w:num>
 </w:numbering>
 </file>

</xml_diff>